<commit_message>
project management case study uploaded
</commit_message>
<xml_diff>
--- a/assignments/Assignment_WebTech_MERNStack_WEB024_DDD.docx
+++ b/assignments/Assignment_WebTech_MERNStack_WEB024_DDD.docx
@@ -138,13 +138,7 @@
         <w:t>”</w:t>
       </w:r>
       <w:r>
-        <w:t xml:space="preserve">. </w:t>
-      </w:r>
-      <w:r>
-        <w:t>Run the application</w:t>
-      </w:r>
-      <w:r>
-        <w:t>.</w:t>
+        <w:t>. Run the application.</w:t>
       </w:r>
     </w:p>
     <w:p>
@@ -163,14 +157,7 @@
           <w:i/>
           <w:iCs/>
         </w:rPr>
-        <w:t>Assignment_WebTech_MERNStack_WEB027_ReactJS</w:t>
-      </w:r>
-      <w:r>
-        <w:rPr>
-          <w:i/>
-          <w:iCs/>
-        </w:rPr>
-        <w:t>.docx</w:t>
+        <w:t>Assignment_WebTech_MERNStack_WEB027_ReactJS.docx</w:t>
       </w:r>
       <w:r>
         <w:t>”</w:t>
@@ -197,7 +184,13 @@
         </w:numPr>
       </w:pPr>
       <w:r>
-        <w:t>For this purpose make necessary changes in React JS application, which was previously requesting JSON server.</w:t>
+        <w:t xml:space="preserve">For this </w:t>
+      </w:r>
+      <w:r>
+        <w:t>purpose,</w:t>
+      </w:r>
+      <w:r>
+        <w:t xml:space="preserve"> make necessary changes in React JS application, which was previously requesting JSON server.</w:t>
       </w:r>
     </w:p>
     <w:p>

</xml_diff>